<commit_message>
finalized publication list and CV pdf
</commit_message>
<xml_diff>
--- a/CV/CV_Mueller_Jens_Daniel_Oct_2019.docx
+++ b/CV/CV_Mueller_Jens_Daniel_Oct_2019.docx
@@ -99,7 +99,6 @@
         <w:spacing w:after="0" w:line="240" w:lineRule="auto"/>
         <w:rPr>
           <w:rFonts w:cstheme="minorHAnsi"/>
-          <w:lang w:val="de-DE"/>
         </w:rPr>
       </w:pPr>
       <w:r>
@@ -188,55 +187,40 @@
       <w:r>
         <w:rPr>
           <w:rFonts w:cstheme="minorHAnsi"/>
-          <w:lang w:val="de-DE"/>
-        </w:rPr>
-        <w:t xml:space="preserve">Date </w:t>
-      </w:r>
-      <w:proofErr w:type="spellStart"/>
-      <w:r>
-        <w:rPr>
-          <w:rFonts w:cstheme="minorHAnsi"/>
-          <w:lang w:val="de-DE"/>
-        </w:rPr>
-        <w:t>of</w:t>
-      </w:r>
-      <w:proofErr w:type="spellEnd"/>
-      <w:r>
-        <w:rPr>
-          <w:rFonts w:cstheme="minorHAnsi"/>
-          <w:lang w:val="de-DE"/>
-        </w:rPr>
-        <w:t xml:space="preserve"> </w:t>
-      </w:r>
-      <w:proofErr w:type="spellStart"/>
-      <w:r>
-        <w:rPr>
-          <w:rFonts w:cstheme="minorHAnsi"/>
-          <w:lang w:val="de-DE"/>
-        </w:rPr>
-        <w:t>birth</w:t>
-      </w:r>
-      <w:proofErr w:type="spellEnd"/>
-      <w:r>
-        <w:rPr>
-          <w:rFonts w:cstheme="minorHAnsi"/>
-          <w:lang w:val="de-DE"/>
-        </w:rPr>
-        <w:tab/>
-      </w:r>
-      <w:r>
-        <w:rPr>
-          <w:rFonts w:cstheme="minorHAnsi"/>
-          <w:lang w:val="de-DE"/>
-        </w:rPr>
-        <w:tab/>
-      </w:r>
-      <w:r>
-        <w:rPr>
-          <w:rFonts w:cstheme="minorHAnsi"/>
-          <w:lang w:val="de-DE"/>
-        </w:rPr>
-        <w:t>5. Februar 1986</w:t>
+        </w:rPr>
+        <w:t>Date of birth</w:t>
+      </w:r>
+      <w:r>
+        <w:rPr>
+          <w:rFonts w:cstheme="minorHAnsi"/>
+        </w:rPr>
+        <w:tab/>
+      </w:r>
+      <w:r>
+        <w:rPr>
+          <w:rFonts w:cstheme="minorHAnsi"/>
+        </w:rPr>
+        <w:tab/>
+      </w:r>
+      <w:r>
+        <w:rPr>
+          <w:rFonts w:cstheme="minorHAnsi"/>
+        </w:rPr>
+        <w:t xml:space="preserve">5. </w:t>
+      </w:r>
+      <w:proofErr w:type="spellStart"/>
+      <w:r>
+        <w:rPr>
+          <w:rFonts w:cstheme="minorHAnsi"/>
+        </w:rPr>
+        <w:t>Februar</w:t>
+      </w:r>
+      <w:proofErr w:type="spellEnd"/>
+      <w:r>
+        <w:rPr>
+          <w:rFonts w:cstheme="minorHAnsi"/>
+        </w:rPr>
+        <w:t xml:space="preserve"> 1986</w:t>
       </w:r>
     </w:p>
     <w:p>
@@ -245,13 +229,11 @@
         <w:ind w:left="1440" w:firstLine="720"/>
         <w:rPr>
           <w:rFonts w:cstheme="minorHAnsi"/>
-          <w:lang w:val="de-DE"/>
-        </w:rPr>
-      </w:pPr>
-      <w:r>
-        <w:rPr>
-          <w:rFonts w:cstheme="minorHAnsi"/>
-          <w:lang w:val="de-DE"/>
+        </w:rPr>
+      </w:pPr>
+      <w:r>
+        <w:rPr>
+          <w:rFonts w:cstheme="minorHAnsi"/>
         </w:rPr>
         <w:t>Berlin</w:t>
       </w:r>
@@ -261,7 +243,6 @@
         <w:spacing w:after="0" w:line="240" w:lineRule="auto"/>
         <w:rPr>
           <w:rFonts w:cstheme="minorHAnsi"/>
-          <w:lang w:val="de-DE"/>
         </w:rPr>
       </w:pPr>
     </w:p>
@@ -524,27 +505,23 @@
         <w:spacing w:after="0" w:line="240" w:lineRule="auto"/>
         <w:rPr>
           <w:rFonts w:cstheme="minorHAnsi"/>
-          <w:lang w:val="de-DE"/>
-        </w:rPr>
-      </w:pPr>
-      <w:r>
-        <w:rPr>
-          <w:rFonts w:cstheme="minorHAnsi"/>
-          <w:lang w:val="de-DE"/>
+        </w:rPr>
+      </w:pPr>
+      <w:r>
+        <w:rPr>
+          <w:rFonts w:cstheme="minorHAnsi"/>
         </w:rPr>
         <w:t>Homepage</w:t>
       </w:r>
       <w:r>
         <w:rPr>
           <w:rFonts w:cstheme="minorHAnsi"/>
-          <w:lang w:val="de-DE"/>
-        </w:rPr>
-        <w:tab/>
-      </w:r>
-      <w:r>
-        <w:rPr>
-          <w:rFonts w:cstheme="minorHAnsi"/>
-          <w:lang w:val="de-DE"/>
+        </w:rPr>
+        <w:tab/>
+      </w:r>
+      <w:r>
+        <w:rPr>
+          <w:rFonts w:cstheme="minorHAnsi"/>
         </w:rPr>
         <w:tab/>
       </w:r>
@@ -554,7 +531,6 @@
             <w:rStyle w:val="Hyperlink"/>
             <w:rFonts w:cstheme="minorHAnsi"/>
             <w:u w:val="none"/>
-            <w:lang w:val="de-DE"/>
           </w:rPr>
           <w:t>https://jens-daniel-mueller.github.io</w:t>
         </w:r>
@@ -565,34 +541,29 @@
         <w:spacing w:after="0" w:line="240" w:lineRule="auto"/>
         <w:rPr>
           <w:rFonts w:cstheme="minorHAnsi"/>
-          <w:lang w:val="de-DE"/>
-        </w:rPr>
-      </w:pPr>
-      <w:r>
-        <w:rPr>
-          <w:rFonts w:cstheme="minorHAnsi"/>
-          <w:lang w:val="de-DE"/>
+        </w:rPr>
+      </w:pPr>
+      <w:r>
+        <w:rPr>
+          <w:rFonts w:cstheme="minorHAnsi"/>
         </w:rPr>
         <w:t>ORCID</w:t>
       </w:r>
       <w:r>
         <w:rPr>
           <w:rFonts w:cstheme="minorHAnsi"/>
-          <w:lang w:val="de-DE"/>
-        </w:rPr>
-        <w:tab/>
-      </w:r>
-      <w:r>
-        <w:rPr>
-          <w:rFonts w:cstheme="minorHAnsi"/>
-          <w:lang w:val="de-DE"/>
-        </w:rPr>
-        <w:tab/>
-      </w:r>
-      <w:r>
-        <w:rPr>
-          <w:rFonts w:cstheme="minorHAnsi"/>
-          <w:lang w:val="de-DE"/>
+        </w:rPr>
+        <w:tab/>
+      </w:r>
+      <w:r>
+        <w:rPr>
+          <w:rFonts w:cstheme="minorHAnsi"/>
+        </w:rPr>
+        <w:tab/>
+      </w:r>
+      <w:r>
+        <w:rPr>
+          <w:rFonts w:cstheme="minorHAnsi"/>
         </w:rPr>
         <w:tab/>
       </w:r>
@@ -602,7 +573,6 @@
             <w:rStyle w:val="Hyperlink"/>
             <w:rFonts w:cstheme="minorHAnsi"/>
             <w:u w:val="none"/>
-            <w:lang w:val="de-DE"/>
           </w:rPr>
           <w:t>0000-0003-3137-0883</w:t>
         </w:r>
@@ -613,34 +583,29 @@
         <w:spacing w:after="0" w:line="240" w:lineRule="auto"/>
         <w:rPr>
           <w:rFonts w:cstheme="minorHAnsi"/>
-          <w:lang w:val="de-DE"/>
-        </w:rPr>
-      </w:pPr>
-      <w:r>
-        <w:rPr>
-          <w:rFonts w:cstheme="minorHAnsi"/>
-          <w:lang w:val="de-DE"/>
+        </w:rPr>
+      </w:pPr>
+      <w:r>
+        <w:rPr>
+          <w:rFonts w:cstheme="minorHAnsi"/>
         </w:rPr>
         <w:t>Twitter</w:t>
       </w:r>
       <w:r>
         <w:rPr>
           <w:rFonts w:cstheme="minorHAnsi"/>
-          <w:lang w:val="de-DE"/>
-        </w:rPr>
-        <w:tab/>
-      </w:r>
-      <w:r>
-        <w:rPr>
-          <w:rFonts w:cstheme="minorHAnsi"/>
-          <w:lang w:val="de-DE"/>
-        </w:rPr>
-        <w:tab/>
-      </w:r>
-      <w:r>
-        <w:rPr>
-          <w:rFonts w:cstheme="minorHAnsi"/>
-          <w:lang w:val="de-DE"/>
+        </w:rPr>
+        <w:tab/>
+      </w:r>
+      <w:r>
+        <w:rPr>
+          <w:rFonts w:cstheme="minorHAnsi"/>
+        </w:rPr>
+        <w:tab/>
+      </w:r>
+      <w:r>
+        <w:rPr>
+          <w:rFonts w:cstheme="minorHAnsi"/>
         </w:rPr>
         <w:tab/>
       </w:r>
@@ -650,7 +615,6 @@
             <w:rStyle w:val="Hyperlink"/>
             <w:rFonts w:cstheme="minorHAnsi"/>
             <w:u w:val="none"/>
-            <w:lang w:val="de-DE"/>
           </w:rPr>
           <w:t>@</w:t>
         </w:r>
@@ -660,7 +624,6 @@
             <w:rStyle w:val="Hyperlink"/>
             <w:rFonts w:cstheme="minorHAnsi"/>
             <w:u w:val="none"/>
-            <w:lang w:val="de-DE"/>
           </w:rPr>
           <w:t>Jens_D_Mueller</w:t>
         </w:r>
@@ -672,14 +635,12 @@
         <w:spacing w:after="0" w:line="240" w:lineRule="auto"/>
         <w:rPr>
           <w:rFonts w:cstheme="minorHAnsi"/>
-          <w:lang w:val="de-DE"/>
-        </w:rPr>
-      </w:pPr>
-      <w:proofErr w:type="spellStart"/>
-      <w:r>
-        <w:rPr>
-          <w:rFonts w:cstheme="minorHAnsi"/>
-          <w:lang w:val="de-DE"/>
+        </w:rPr>
+      </w:pPr>
+      <w:proofErr w:type="spellStart"/>
+      <w:r>
+        <w:rPr>
+          <w:rFonts w:cstheme="minorHAnsi"/>
         </w:rPr>
         <w:t>Github</w:t>
       </w:r>
@@ -687,21 +648,18 @@
       <w:r>
         <w:rPr>
           <w:rFonts w:cstheme="minorHAnsi"/>
-          <w:lang w:val="de-DE"/>
-        </w:rPr>
-        <w:tab/>
-      </w:r>
-      <w:r>
-        <w:rPr>
-          <w:rFonts w:cstheme="minorHAnsi"/>
-          <w:lang w:val="de-DE"/>
-        </w:rPr>
-        <w:tab/>
-      </w:r>
-      <w:r>
-        <w:rPr>
-          <w:rFonts w:cstheme="minorHAnsi"/>
-          <w:lang w:val="de-DE"/>
+        </w:rPr>
+        <w:tab/>
+      </w:r>
+      <w:r>
+        <w:rPr>
+          <w:rFonts w:cstheme="minorHAnsi"/>
+        </w:rPr>
+        <w:tab/>
+      </w:r>
+      <w:r>
+        <w:rPr>
+          <w:rFonts w:cstheme="minorHAnsi"/>
         </w:rPr>
         <w:tab/>
       </w:r>
@@ -712,7 +670,6 @@
             <w:rStyle w:val="Hyperlink"/>
             <w:rFonts w:cstheme="minorHAnsi"/>
             <w:u w:val="none"/>
-            <w:lang w:val="de-DE"/>
           </w:rPr>
           <w:t>jens-daniel-mueller</w:t>
         </w:r>
@@ -1261,7 +1218,6 @@
         <w:rPr>
           <w:rFonts w:cstheme="minorHAnsi"/>
           <w:b/>
-          <w:lang w:val="de-DE"/>
         </w:rPr>
       </w:pPr>
     </w:p>
@@ -1274,27 +1230,22 @@
         <w:rPr>
           <w:rFonts w:cstheme="minorHAnsi"/>
           <w:b/>
-          <w:lang w:val="de-DE"/>
-        </w:rPr>
-      </w:pPr>
-      <w:proofErr w:type="spellStart"/>
-      <w:r>
-        <w:rPr>
-          <w:rFonts w:cstheme="minorHAnsi"/>
-          <w:b/>
-          <w:lang w:val="de-DE"/>
+        </w:rPr>
+      </w:pPr>
+      <w:r>
+        <w:rPr>
+          <w:rFonts w:cstheme="minorHAnsi"/>
+          <w:b/>
         </w:rPr>
         <w:t>Employment</w:t>
       </w:r>
-      <w:proofErr w:type="spellEnd"/>
-    </w:p>
-    <w:p>
-      <w:pPr>
-        <w:spacing w:after="0" w:line="240" w:lineRule="auto"/>
-        <w:rPr>
-          <w:rFonts w:cstheme="minorHAnsi"/>
-          <w:b/>
-          <w:lang w:val="de-DE"/>
+    </w:p>
+    <w:p>
+      <w:pPr>
+        <w:spacing w:after="0" w:line="240" w:lineRule="auto"/>
+        <w:rPr>
+          <w:rFonts w:cstheme="minorHAnsi"/>
+          <w:b/>
         </w:rPr>
       </w:pPr>
     </w:p>
@@ -3510,21 +3461,7 @@
             <w:rStyle w:val="Hyperlink"/>
             <w:u w:val="none"/>
           </w:rPr>
-          <w:t>doi:10.3389</w:t>
-        </w:r>
-        <w:r>
-          <w:rPr>
-            <w:rStyle w:val="Hyperlink"/>
-            <w:u w:val="none"/>
-          </w:rPr>
-          <w:t>/</w:t>
-        </w:r>
-        <w:r>
-          <w:rPr>
-            <w:rStyle w:val="Hyperlink"/>
-            <w:u w:val="none"/>
-          </w:rPr>
-          <w:t>fmars.2019.00400</w:t>
+          <w:t>doi:10.3389/fmars.2019.00400</w:t>
         </w:r>
       </w:hyperlink>
     </w:p>
@@ -3549,45 +3486,25 @@
         <w:ind w:left="2160"/>
         <w:rPr>
           <w:rFonts w:ascii="Calibri" w:eastAsia="Calibri" w:hAnsi="Calibri" w:cs="Calibri"/>
-          <w:lang w:val="de-DE"/>
-        </w:rPr>
-      </w:pPr>
-      <w:r>
-        <w:rPr>
-          <w:rFonts w:ascii="Calibri" w:eastAsia="Calibri" w:hAnsi="Calibri" w:cs="Calibri"/>
-          <w:b/>
-          <w:lang w:val="de-DE"/>
+        </w:rPr>
+      </w:pPr>
+      <w:r>
+        <w:rPr>
+          <w:rFonts w:ascii="Calibri" w:eastAsia="Calibri" w:hAnsi="Calibri" w:cs="Calibri"/>
+          <w:b/>
         </w:rPr>
         <w:t>Müller, J.D.</w:t>
       </w:r>
       <w:r>
         <w:rPr>
           <w:rFonts w:ascii="Calibri" w:eastAsia="Calibri" w:hAnsi="Calibri" w:cs="Calibri"/>
-          <w:lang w:val="de-DE"/>
-        </w:rPr>
-        <w:t xml:space="preserve"> </w:t>
-      </w:r>
-      <w:proofErr w:type="spellStart"/>
-      <w:r>
-        <w:rPr>
-          <w:rFonts w:ascii="Calibri" w:eastAsia="Calibri" w:hAnsi="Calibri" w:cs="Calibri"/>
-          <w:lang w:val="de-DE"/>
-        </w:rPr>
-        <w:t>and</w:t>
-      </w:r>
-      <w:proofErr w:type="spellEnd"/>
-      <w:r>
-        <w:rPr>
-          <w:rFonts w:ascii="Calibri" w:eastAsia="Calibri" w:hAnsi="Calibri" w:cs="Calibri"/>
-          <w:lang w:val="de-DE"/>
-        </w:rPr>
-        <w:t xml:space="preserve"> </w:t>
-      </w:r>
-      <w:proofErr w:type="spellStart"/>
-      <w:r>
-        <w:rPr>
-          <w:rFonts w:ascii="Calibri" w:eastAsia="Calibri" w:hAnsi="Calibri" w:cs="Calibri"/>
-          <w:lang w:val="de-DE"/>
+        </w:rPr>
+        <w:t xml:space="preserve"> and </w:t>
+      </w:r>
+      <w:proofErr w:type="spellStart"/>
+      <w:r>
+        <w:rPr>
+          <w:rFonts w:ascii="Calibri" w:eastAsia="Calibri" w:hAnsi="Calibri" w:cs="Calibri"/>
         </w:rPr>
         <w:t>Rehder</w:t>
       </w:r>
@@ -3595,7 +3512,6 @@
       <w:r>
         <w:rPr>
           <w:rFonts w:ascii="Calibri" w:eastAsia="Calibri" w:hAnsi="Calibri" w:cs="Calibri"/>
-          <w:lang w:val="de-DE"/>
         </w:rPr>
         <w:t>, G. (2018)</w:t>
       </w:r>
@@ -3715,8 +3631,6 @@
         </w:rPr>
         <w:t xml:space="preserve">, F., Sander, B., Seitz, S., Turner, D.R., Dickson, A.G., </w:t>
       </w:r>
-      <w:bookmarkStart w:id="0" w:name="_GoBack"/>
-      <w:bookmarkEnd w:id="0"/>
       <w:proofErr w:type="spellStart"/>
       <w:r>
         <w:rPr>
@@ -4168,14 +4082,12 @@
         <w:ind w:left="2160"/>
         <w:rPr>
           <w:rFonts w:ascii="Calibri" w:eastAsia="Calibri" w:hAnsi="Calibri" w:cs="Calibri"/>
-          <w:lang w:val="de-DE"/>
-        </w:rPr>
-      </w:pPr>
-      <w:r>
-        <w:rPr>
-          <w:rFonts w:ascii="Calibri" w:eastAsia="Calibri" w:hAnsi="Calibri" w:cs="Calibri"/>
-          <w:b/>
-          <w:lang w:val="de-DE"/>
+        </w:rPr>
+      </w:pPr>
+      <w:r>
+        <w:rPr>
+          <w:rFonts w:ascii="Calibri" w:eastAsia="Calibri" w:hAnsi="Calibri" w:cs="Calibri"/>
+          <w:b/>
         </w:rPr>
         <w:lastRenderedPageBreak/>
         <w:t>Müller, J.D.</w:t>
@@ -4183,31 +4095,27 @@
       <w:r>
         <w:rPr>
           <w:rFonts w:ascii="Calibri" w:eastAsia="Calibri" w:hAnsi="Calibri" w:cs="Calibri"/>
-          <w:lang w:val="de-DE"/>
-        </w:rPr>
-        <w:t xml:space="preserve">, Schneider, B., Aßmann, S., </w:t>
-      </w:r>
-      <w:proofErr w:type="spellStart"/>
-      <w:r>
-        <w:rPr>
-          <w:rFonts w:ascii="Calibri" w:eastAsia="Calibri" w:hAnsi="Calibri" w:cs="Calibri"/>
-          <w:lang w:val="de-DE"/>
-        </w:rPr>
-        <w:t>and</w:t>
-      </w:r>
-      <w:proofErr w:type="spellEnd"/>
-      <w:r>
-        <w:rPr>
-          <w:rFonts w:ascii="Calibri" w:eastAsia="Calibri" w:hAnsi="Calibri" w:cs="Calibri"/>
-          <w:lang w:val="de-DE"/>
-        </w:rPr>
-        <w:t xml:space="preserve"> </w:t>
-      </w:r>
-      <w:proofErr w:type="spellStart"/>
-      <w:r>
-        <w:rPr>
-          <w:rFonts w:ascii="Calibri" w:eastAsia="Calibri" w:hAnsi="Calibri" w:cs="Calibri"/>
-          <w:lang w:val="de-DE"/>
+        </w:rPr>
+        <w:t xml:space="preserve">, Schneider, B., </w:t>
+      </w:r>
+      <w:proofErr w:type="spellStart"/>
+      <w:r>
+        <w:rPr>
+          <w:rFonts w:ascii="Calibri" w:eastAsia="Calibri" w:hAnsi="Calibri" w:cs="Calibri"/>
+        </w:rPr>
+        <w:t>Aßmann</w:t>
+      </w:r>
+      <w:proofErr w:type="spellEnd"/>
+      <w:r>
+        <w:rPr>
+          <w:rFonts w:ascii="Calibri" w:eastAsia="Calibri" w:hAnsi="Calibri" w:cs="Calibri"/>
+        </w:rPr>
+        <w:t xml:space="preserve">, S., and </w:t>
+      </w:r>
+      <w:proofErr w:type="spellStart"/>
+      <w:r>
+        <w:rPr>
+          <w:rFonts w:ascii="Calibri" w:eastAsia="Calibri" w:hAnsi="Calibri" w:cs="Calibri"/>
         </w:rPr>
         <w:t>Rehder</w:t>
       </w:r>
@@ -4215,7 +4123,6 @@
       <w:r>
         <w:rPr>
           <w:rFonts w:ascii="Calibri" w:eastAsia="Calibri" w:hAnsi="Calibri" w:cs="Calibri"/>
-          <w:lang w:val="de-DE"/>
         </w:rPr>
         <w:t>, G. (2017)</w:t>
       </w:r>
@@ -4745,12 +4652,6 @@
           <w:lang w:val="de-DE"/>
         </w:rPr>
         <w:tab/>
-      </w:r>
-      <w:r>
-        <w:rPr>
-          <w:rFonts w:ascii="Calibri" w:eastAsia="Calibri" w:hAnsi="Calibri" w:cs="Calibri"/>
-          <w:lang w:val="de-DE"/>
-        </w:rPr>
         <w:t xml:space="preserve">Schneider, B. </w:t>
       </w:r>
       <w:proofErr w:type="spellStart"/>
@@ -4837,6 +4738,7 @@
         <w:spacing w:after="0" w:line="240" w:lineRule="auto"/>
         <w:rPr>
           <w:rFonts w:ascii="Calibri" w:eastAsia="Calibri" w:hAnsi="Calibri" w:cs="Calibri"/>
+          <w:b/>
         </w:rPr>
       </w:pPr>
       <w:r>
@@ -4865,9 +4767,271 @@
         </w:rPr>
         <w:t>Müller J.D.</w:t>
       </w:r>
-      <w:r>
-        <w:rPr>
-          <w:rFonts w:ascii="Calibri" w:eastAsia="Calibri" w:hAnsi="Calibri" w:cs="Calibri"/>
+    </w:p>
+    <w:p>
+      <w:pPr>
+        <w:spacing w:after="0" w:line="240" w:lineRule="auto"/>
+        <w:ind w:left="2160" w:hanging="2160"/>
+        <w:rPr>
+          <w:rFonts w:ascii="Calibri" w:eastAsia="Calibri" w:hAnsi="Calibri" w:cs="Calibri"/>
+          <w:lang w:val="de-DE"/>
+        </w:rPr>
+      </w:pPr>
+      <w:proofErr w:type="spellStart"/>
+      <w:r>
+        <w:rPr>
+          <w:rFonts w:ascii="Calibri" w:eastAsia="Calibri" w:hAnsi="Calibri" w:cs="Calibri"/>
+          <w:b/>
+          <w:lang w:val="de-DE"/>
+        </w:rPr>
+        <w:t>presentations</w:t>
+      </w:r>
+      <w:proofErr w:type="spellEnd"/>
+      <w:r>
+        <w:rPr>
+          <w:rFonts w:ascii="Calibri" w:eastAsia="Calibri" w:hAnsi="Calibri" w:cs="Calibri"/>
+          <w:lang w:val="de-DE"/>
+        </w:rPr>
+        <w:t xml:space="preserve"> </w:t>
+      </w:r>
+      <w:r>
+        <w:rPr>
+          <w:rFonts w:ascii="Calibri" w:eastAsia="Calibri" w:hAnsi="Calibri" w:cs="Calibri"/>
+          <w:lang w:val="de-DE"/>
+        </w:rPr>
+        <w:tab/>
+      </w:r>
+      <w:r>
+        <w:rPr>
+          <w:rFonts w:ascii="Calibri" w:eastAsia="Calibri" w:hAnsi="Calibri" w:cs="Calibri"/>
+          <w:lang w:val="de-DE"/>
+        </w:rPr>
+        <w:t>Neue pH-Messmethode ermöglicht erstmals die Überwachung weiter Ostseebereiche</w:t>
+      </w:r>
+    </w:p>
+    <w:p>
+      <w:pPr>
+        <w:spacing w:after="0" w:line="240" w:lineRule="auto"/>
+        <w:ind w:left="1440" w:firstLine="720"/>
+        <w:rPr>
+          <w:rFonts w:ascii="Calibri" w:eastAsia="Calibri" w:hAnsi="Calibri" w:cs="Calibri"/>
+          <w:lang w:val="de-DE"/>
+        </w:rPr>
+      </w:pPr>
+      <w:r>
+        <w:rPr>
+          <w:rFonts w:ascii="Calibri" w:eastAsia="Calibri" w:hAnsi="Calibri" w:cs="Calibri"/>
+          <w:lang w:val="de-DE"/>
+        </w:rPr>
+        <w:t>Talk | BSH Meeresumwelt-Symposium 2019 | Hamburg | 04.06.2019</w:t>
+      </w:r>
+    </w:p>
+    <w:p>
+      <w:pPr>
+        <w:spacing w:after="0" w:line="240" w:lineRule="auto"/>
+        <w:rPr>
+          <w:rFonts w:ascii="Calibri" w:eastAsia="Calibri" w:hAnsi="Calibri" w:cs="Calibri"/>
+          <w:lang w:val="de-DE"/>
+        </w:rPr>
+      </w:pPr>
+    </w:p>
+    <w:p>
+      <w:pPr>
+        <w:spacing w:after="0" w:line="240" w:lineRule="auto"/>
+        <w:ind w:left="1440" w:firstLine="720"/>
+        <w:rPr>
+          <w:rFonts w:ascii="Calibri" w:eastAsia="Calibri" w:hAnsi="Calibri" w:cs="Calibri"/>
+          <w:b/>
+          <w:lang w:val="de-DE"/>
+        </w:rPr>
+      </w:pPr>
+      <w:r>
+        <w:rPr>
+          <w:rFonts w:ascii="Calibri" w:eastAsia="Calibri" w:hAnsi="Calibri" w:cs="Calibri"/>
+          <w:b/>
+          <w:lang w:val="de-DE"/>
+        </w:rPr>
+        <w:t>Müller J.D.</w:t>
+      </w:r>
+    </w:p>
+    <w:p>
+      <w:pPr>
+        <w:spacing w:after="0" w:line="240" w:lineRule="auto"/>
+        <w:ind w:left="2160"/>
+        <w:rPr>
+          <w:rFonts w:ascii="Calibri" w:eastAsia="Calibri" w:hAnsi="Calibri" w:cs="Calibri"/>
+        </w:rPr>
+      </w:pPr>
+      <w:r>
+        <w:rPr>
+          <w:rFonts w:ascii="Calibri" w:eastAsia="Calibri" w:hAnsi="Calibri" w:cs="Calibri"/>
+        </w:rPr>
+        <w:t>Ocean Acidification in the Baltic Sea - Involved Processes, Metrology of p</w:t>
+      </w:r>
+      <w:r>
+        <w:rPr>
+          <w:rFonts w:ascii="Calibri" w:eastAsia="Calibri" w:hAnsi="Calibri" w:cs="Calibri"/>
+        </w:rPr>
+        <w:t>H</w:t>
+      </w:r>
+      <w:r>
+        <w:rPr>
+          <w:rFonts w:ascii="Calibri" w:eastAsia="Calibri" w:hAnsi="Calibri" w:cs="Calibri"/>
+        </w:rPr>
+        <w:t xml:space="preserve"> in </w:t>
+      </w:r>
+      <w:proofErr w:type="spellStart"/>
+      <w:r>
+        <w:rPr>
+          <w:rFonts w:ascii="Calibri" w:eastAsia="Calibri" w:hAnsi="Calibri" w:cs="Calibri"/>
+        </w:rPr>
+        <w:t>Brachish</w:t>
+      </w:r>
+      <w:proofErr w:type="spellEnd"/>
+      <w:r>
+        <w:rPr>
+          <w:rFonts w:ascii="Calibri" w:eastAsia="Calibri" w:hAnsi="Calibri" w:cs="Calibri"/>
+        </w:rPr>
+        <w:t xml:space="preserve"> Waters, and Calcification under Fluctuating Conditions</w:t>
+      </w:r>
+    </w:p>
+    <w:p>
+      <w:pPr>
+        <w:spacing w:after="0" w:line="240" w:lineRule="auto"/>
+        <w:ind w:left="1440" w:firstLine="720"/>
+        <w:rPr>
+          <w:rFonts w:ascii="Calibri" w:eastAsia="Calibri" w:hAnsi="Calibri" w:cs="Calibri"/>
+          <w:lang w:val="de-DE"/>
+        </w:rPr>
+      </w:pPr>
+      <w:r>
+        <w:rPr>
+          <w:rFonts w:ascii="Calibri" w:eastAsia="Calibri" w:hAnsi="Calibri" w:cs="Calibri"/>
+          <w:lang w:val="de-DE"/>
+        </w:rPr>
+        <w:t>Talk | Wasser 2019 | Erfurt | 27.05.2019</w:t>
+      </w:r>
+    </w:p>
+    <w:p>
+      <w:pPr>
+        <w:spacing w:after="0" w:line="240" w:lineRule="auto"/>
+        <w:rPr>
+          <w:rFonts w:ascii="Calibri" w:eastAsia="Calibri" w:hAnsi="Calibri" w:cs="Calibri"/>
+          <w:lang w:val="de-DE"/>
+        </w:rPr>
+      </w:pPr>
+    </w:p>
+    <w:p>
+      <w:pPr>
+        <w:spacing w:after="0" w:line="240" w:lineRule="auto"/>
+        <w:ind w:left="1440" w:firstLine="720"/>
+        <w:rPr>
+          <w:rFonts w:ascii="Calibri" w:eastAsia="Calibri" w:hAnsi="Calibri" w:cs="Calibri"/>
+          <w:b/>
+          <w:lang w:val="de-DE"/>
+        </w:rPr>
+      </w:pPr>
+      <w:r>
+        <w:rPr>
+          <w:rFonts w:ascii="Calibri" w:eastAsia="Calibri" w:hAnsi="Calibri" w:cs="Calibri"/>
+          <w:b/>
+          <w:lang w:val="de-DE"/>
+        </w:rPr>
+        <w:t>Müller J.D.</w:t>
+      </w:r>
+    </w:p>
+    <w:p>
+      <w:pPr>
+        <w:spacing w:after="0" w:line="240" w:lineRule="auto"/>
+        <w:ind w:left="2160"/>
+        <w:rPr>
+          <w:rFonts w:ascii="Calibri" w:eastAsia="Calibri" w:hAnsi="Calibri" w:cs="Calibri"/>
+          <w:lang w:val="de-DE"/>
+        </w:rPr>
+      </w:pPr>
+      <w:r>
+        <w:rPr>
+          <w:rFonts w:ascii="Calibri" w:eastAsia="Calibri" w:hAnsi="Calibri" w:cs="Calibri"/>
+          <w:lang w:val="de-DE"/>
+        </w:rPr>
+        <w:t>Ozeanversauerung in der Ostsee: pH-Veränderungen mit neuer Messtechnik und Langzeit-Studien auf der Spur</w:t>
+      </w:r>
+    </w:p>
+    <w:p>
+      <w:pPr>
+        <w:spacing w:after="0" w:line="240" w:lineRule="auto"/>
+        <w:ind w:left="1440" w:firstLine="720"/>
+        <w:rPr>
+          <w:rFonts w:ascii="Calibri" w:eastAsia="Calibri" w:hAnsi="Calibri" w:cs="Calibri"/>
+        </w:rPr>
+      </w:pPr>
+      <w:r>
+        <w:rPr>
+          <w:rFonts w:ascii="Calibri" w:eastAsia="Calibri" w:hAnsi="Calibri" w:cs="Calibri"/>
+        </w:rPr>
+        <w:t xml:space="preserve">Talk | </w:t>
+      </w:r>
+      <w:proofErr w:type="spellStart"/>
+      <w:r>
+        <w:rPr>
+          <w:rFonts w:ascii="Calibri" w:eastAsia="Calibri" w:hAnsi="Calibri" w:cs="Calibri"/>
+        </w:rPr>
+        <w:t>Briese</w:t>
+      </w:r>
+      <w:proofErr w:type="spellEnd"/>
+      <w:r>
+        <w:rPr>
+          <w:rFonts w:ascii="Calibri" w:eastAsia="Calibri" w:hAnsi="Calibri" w:cs="Calibri"/>
+        </w:rPr>
+        <w:t xml:space="preserve"> award ceremony | </w:t>
+      </w:r>
+      <w:proofErr w:type="spellStart"/>
+      <w:r>
+        <w:rPr>
+          <w:rFonts w:ascii="Calibri" w:eastAsia="Calibri" w:hAnsi="Calibri" w:cs="Calibri"/>
+        </w:rPr>
+        <w:t>Warnemünde</w:t>
+      </w:r>
+      <w:proofErr w:type="spellEnd"/>
+      <w:r>
+        <w:rPr>
+          <w:rFonts w:ascii="Calibri" w:eastAsia="Calibri" w:hAnsi="Calibri" w:cs="Calibri"/>
+        </w:rPr>
+        <w:t xml:space="preserve"> | 19.02.2019</w:t>
+      </w:r>
+    </w:p>
+    <w:p>
+      <w:pPr>
+        <w:spacing w:after="0" w:line="240" w:lineRule="auto"/>
+        <w:ind w:left="1440" w:firstLine="720"/>
+        <w:rPr>
+          <w:rFonts w:ascii="Calibri" w:eastAsia="Calibri" w:hAnsi="Calibri" w:cs="Calibri"/>
+          <w:b/>
+          <w:lang w:val="de-DE"/>
+        </w:rPr>
+      </w:pPr>
+    </w:p>
+    <w:p>
+      <w:pPr>
+        <w:spacing w:after="0" w:line="240" w:lineRule="auto"/>
+        <w:ind w:left="1440" w:firstLine="720"/>
+        <w:rPr>
+          <w:rFonts w:ascii="Calibri" w:eastAsia="Calibri" w:hAnsi="Calibri" w:cs="Calibri"/>
+          <w:lang w:val="de-DE"/>
+        </w:rPr>
+      </w:pPr>
+      <w:r>
+        <w:rPr>
+          <w:rFonts w:ascii="Calibri" w:eastAsia="Calibri" w:hAnsi="Calibri" w:cs="Calibri"/>
+          <w:b/>
+          <w:lang w:val="de-DE"/>
+        </w:rPr>
+        <w:t>Müller J.D.</w:t>
+      </w:r>
+      <w:r>
+        <w:rPr>
+          <w:rFonts w:ascii="Calibri" w:eastAsia="Calibri" w:hAnsi="Calibri" w:cs="Calibri"/>
+          <w:lang w:val="de-DE"/>
         </w:rPr>
         <w:t xml:space="preserve">, Schneider B., </w:t>
       </w:r>
@@ -4875,6 +5039,7 @@
       <w:r>
         <w:rPr>
           <w:rFonts w:ascii="Calibri" w:eastAsia="Calibri" w:hAnsi="Calibri" w:cs="Calibri"/>
+          <w:lang w:val="de-DE"/>
         </w:rPr>
         <w:t>Rehder</w:t>
       </w:r>
@@ -4882,6 +5047,7 @@
       <w:r>
         <w:rPr>
           <w:rFonts w:ascii="Calibri" w:eastAsia="Calibri" w:hAnsi="Calibri" w:cs="Calibri"/>
+          <w:lang w:val="de-DE"/>
         </w:rPr>
         <w:t xml:space="preserve"> G.</w:t>
       </w:r>
@@ -4897,13 +5063,6 @@
       <w:r>
         <w:rPr>
           <w:rFonts w:ascii="Calibri" w:eastAsia="Calibri" w:hAnsi="Calibri" w:cs="Calibri"/>
-          <w:b/>
-        </w:rPr>
-        <w:t>presentations</w:t>
-      </w:r>
-      <w:r>
-        <w:rPr>
-          <w:rFonts w:ascii="Calibri" w:eastAsia="Calibri" w:hAnsi="Calibri" w:cs="Calibri"/>
         </w:rPr>
         <w:tab/>
         <w:t>Long-term alkalinity increase in the Baltic Sea buffers CO</w:t>
@@ -4921,6 +5080,8 @@
         </w:rPr>
         <w:t>-induced acidification</w:t>
       </w:r>
+      <w:bookmarkStart w:id="0" w:name="_GoBack"/>
+      <w:bookmarkEnd w:id="0"/>
     </w:p>
     <w:p>
       <w:pPr>
@@ -5079,6 +5240,7 @@
         <w:rPr>
           <w:rFonts w:ascii="Calibri" w:eastAsia="Calibri" w:hAnsi="Calibri" w:cs="Calibri"/>
         </w:rPr>
+        <w:lastRenderedPageBreak/>
         <w:t>High-resolution pCO</w:t>
       </w:r>
       <w:r>
@@ -5335,7 +5497,6 @@
           <w:b/>
           <w:lang w:val="de-DE"/>
         </w:rPr>
-        <w:lastRenderedPageBreak/>
         <w:t>Müller J.</w:t>
       </w:r>
       <w:r>
@@ -6530,7 +6691,7 @@
 </file>
 
 <file path=customXml/itemProps1.xml><?xml version="1.0" encoding="utf-8"?>
-<ds:datastoreItem xmlns:ds="http://schemas.openxmlformats.org/officeDocument/2006/customXml" ds:itemID="{C72F892B-B80C-4E1D-BF20-C9D958381082}">
+<ds:datastoreItem xmlns:ds="http://schemas.openxmlformats.org/officeDocument/2006/customXml" ds:itemID="{A8E34647-C441-42B4-AE54-4B88E61EC997}">
   <ds:schemaRefs>
     <ds:schemaRef ds:uri="http://schemas.openxmlformats.org/officeDocument/2006/bibliography"/>
   </ds:schemaRefs>

</xml_diff>